<commit_message>
Working on tier 2 spells
</commit_message>
<xml_diff>
--- a/SS05 -- Magic and Spells.docx
+++ b/SS05 -- Magic and Spells.docx
@@ -12154,8 +12154,6 @@
           <w:szCs w:val="24"/>
         </w:rPr>
       </w:pPr>
-      <w:bookmarkStart w:id="0" w:name="_GoBack"/>
-      <w:bookmarkEnd w:id="0"/>
     </w:p>
     <w:p>
       <w:pPr>
@@ -16188,6 +16186,1550 @@
         </w:tc>
       </w:tr>
     </w:tbl>
+    <w:p>
+      <w:pPr>
+        <w:rPr>
+          <w:rFonts w:ascii="Pericles" w:hAnsi="Pericles"/>
+          <w:b/>
+          <w:sz w:val="24"/>
+          <w:szCs w:val="24"/>
+        </w:rPr>
+      </w:pPr>
+    </w:p>
+    <w:p>
+      <w:pPr>
+        <w:rPr>
+          <w:rFonts w:ascii="Pericles" w:hAnsi="Pericles"/>
+          <w:b/>
+          <w:sz w:val="20"/>
+          <w:szCs w:val="20"/>
+        </w:rPr>
+      </w:pPr>
+      <w:r>
+        <w:rPr>
+          <w:rFonts w:ascii="Pericles" w:hAnsi="Pericles"/>
+          <w:b/>
+          <w:sz w:val="20"/>
+          <w:szCs w:val="20"/>
+        </w:rPr>
+        <w:t>Type IV / Second Tier Spells</w:t>
+      </w:r>
+    </w:p>
+    <w:tbl>
+      <w:tblPr>
+        <w:tblStyle w:val="TableGrid"/>
+        <w:tblW w:w="9985" w:type="dxa"/>
+        <w:tblCellMar>
+          <w:top w:w="58" w:type="dxa"/>
+          <w:left w:w="86" w:type="dxa"/>
+          <w:bottom w:w="58" w:type="dxa"/>
+          <w:right w:w="86" w:type="dxa"/>
+        </w:tblCellMar>
+        <w:tblLook w:val="04A0" w:firstRow="1" w:lastRow="0" w:firstColumn="1" w:lastColumn="0" w:noHBand="0" w:noVBand="1"/>
+      </w:tblPr>
+      <w:tblGrid>
+        <w:gridCol w:w="1696"/>
+        <w:gridCol w:w="749"/>
+        <w:gridCol w:w="757"/>
+        <w:gridCol w:w="1073"/>
+        <w:gridCol w:w="529"/>
+        <w:gridCol w:w="5181"/>
+      </w:tblGrid>
+      <w:tr>
+        <w:tc>
+          <w:tcPr>
+            <w:tcW w:w="0" w:type="auto"/>
+          </w:tcPr>
+          <w:p>
+            <w:pPr>
+              <w:rPr>
+                <w:rFonts w:ascii="Pericles" w:hAnsi="Pericles"/>
+                <w:b/>
+                <w:sz w:val="16"/>
+                <w:szCs w:val="24"/>
+              </w:rPr>
+            </w:pPr>
+            <w:r>
+              <w:rPr>
+                <w:rFonts w:ascii="Pericles" w:hAnsi="Pericles"/>
+                <w:b/>
+                <w:sz w:val="16"/>
+                <w:szCs w:val="24"/>
+              </w:rPr>
+              <w:t>Name</w:t>
+            </w:r>
+          </w:p>
+        </w:tc>
+        <w:tc>
+          <w:tcPr>
+            <w:tcW w:w="0" w:type="auto"/>
+          </w:tcPr>
+          <w:p>
+            <w:pPr>
+              <w:rPr>
+                <w:rFonts w:ascii="Pericles" w:hAnsi="Pericles"/>
+                <w:b/>
+                <w:sz w:val="16"/>
+                <w:szCs w:val="24"/>
+              </w:rPr>
+            </w:pPr>
+            <w:r>
+              <w:rPr>
+                <w:rFonts w:ascii="Pericles" w:hAnsi="Pericles"/>
+                <w:b/>
+                <w:sz w:val="16"/>
+                <w:szCs w:val="24"/>
+              </w:rPr>
+              <w:t>Color</w:t>
+            </w:r>
+          </w:p>
+        </w:tc>
+        <w:tc>
+          <w:tcPr>
+            <w:tcW w:w="0" w:type="auto"/>
+          </w:tcPr>
+          <w:p>
+            <w:pPr>
+              <w:rPr>
+                <w:rFonts w:ascii="Pericles" w:hAnsi="Pericles"/>
+                <w:b/>
+                <w:sz w:val="16"/>
+                <w:szCs w:val="24"/>
+              </w:rPr>
+            </w:pPr>
+            <w:r>
+              <w:rPr>
+                <w:rFonts w:ascii="Pericles" w:hAnsi="Pericles"/>
+                <w:b/>
+                <w:sz w:val="16"/>
+                <w:szCs w:val="24"/>
+              </w:rPr>
+              <w:t>Rng</w:t>
+            </w:r>
+          </w:p>
+        </w:tc>
+        <w:tc>
+          <w:tcPr>
+            <w:tcW w:w="0" w:type="auto"/>
+          </w:tcPr>
+          <w:p>
+            <w:pPr>
+              <w:rPr>
+                <w:rFonts w:ascii="Pericles" w:hAnsi="Pericles"/>
+                <w:b/>
+                <w:sz w:val="16"/>
+                <w:szCs w:val="24"/>
+              </w:rPr>
+            </w:pPr>
+            <w:r>
+              <w:rPr>
+                <w:rFonts w:ascii="Pericles" w:hAnsi="Pericles"/>
+                <w:b/>
+                <w:sz w:val="16"/>
+                <w:szCs w:val="24"/>
+              </w:rPr>
+              <w:t>Targ</w:t>
+            </w:r>
+          </w:p>
+        </w:tc>
+        <w:tc>
+          <w:tcPr>
+            <w:tcW w:w="0" w:type="auto"/>
+          </w:tcPr>
+          <w:p>
+            <w:pPr>
+              <w:rPr>
+                <w:rFonts w:ascii="Pericles" w:hAnsi="Pericles"/>
+                <w:b/>
+                <w:sz w:val="16"/>
+                <w:szCs w:val="24"/>
+              </w:rPr>
+            </w:pPr>
+            <w:r>
+              <w:rPr>
+                <w:rFonts w:ascii="Pericles" w:hAnsi="Pericles"/>
+                <w:b/>
+                <w:sz w:val="16"/>
+                <w:szCs w:val="24"/>
+              </w:rPr>
+              <w:t>Dur</w:t>
+            </w:r>
+          </w:p>
+        </w:tc>
+        <w:tc>
+          <w:tcPr>
+            <w:tcW w:w="5181" w:type="dxa"/>
+          </w:tcPr>
+          <w:p>
+            <w:pPr>
+              <w:rPr>
+                <w:rFonts w:ascii="Pericles" w:hAnsi="Pericles"/>
+                <w:b/>
+                <w:sz w:val="16"/>
+                <w:szCs w:val="24"/>
+              </w:rPr>
+            </w:pPr>
+            <w:r>
+              <w:rPr>
+                <w:rFonts w:ascii="Pericles" w:hAnsi="Pericles"/>
+                <w:b/>
+                <w:sz w:val="16"/>
+                <w:szCs w:val="24"/>
+              </w:rPr>
+              <w:t>Effects</w:t>
+            </w:r>
+          </w:p>
+        </w:tc>
+      </w:tr>
+      <w:tr>
+        <w:tc>
+          <w:tcPr>
+            <w:tcW w:w="0" w:type="auto"/>
+          </w:tcPr>
+          <w:p>
+            <w:pPr>
+              <w:rPr>
+                <w:rFonts w:ascii="Pericles" w:hAnsi="Pericles"/>
+                <w:sz w:val="16"/>
+                <w:szCs w:val="24"/>
+              </w:rPr>
+            </w:pPr>
+            <w:r>
+              <w:rPr>
+                <w:rFonts w:ascii="Pericles" w:hAnsi="Pericles"/>
+                <w:sz w:val="16"/>
+                <w:szCs w:val="24"/>
+              </w:rPr>
+              <w:t>Douse</w:t>
+            </w:r>
+          </w:p>
+        </w:tc>
+        <w:tc>
+          <w:tcPr>
+            <w:tcW w:w="0" w:type="auto"/>
+          </w:tcPr>
+          <w:p>
+            <w:pPr>
+              <w:rPr>
+                <w:rFonts w:ascii="Pericles" w:hAnsi="Pericles"/>
+                <w:sz w:val="16"/>
+                <w:szCs w:val="24"/>
+              </w:rPr>
+            </w:pPr>
+            <w:r>
+              <w:rPr>
+                <w:rFonts w:ascii="Pericles" w:hAnsi="Pericles"/>
+                <w:sz w:val="16"/>
+                <w:szCs w:val="24"/>
+              </w:rPr>
+              <w:t>Purple</w:t>
+            </w:r>
+          </w:p>
+        </w:tc>
+        <w:tc>
+          <w:tcPr>
+            <w:tcW w:w="0" w:type="auto"/>
+          </w:tcPr>
+          <w:p>
+            <w:pPr>
+              <w:rPr>
+                <w:rFonts w:ascii="Pericles" w:hAnsi="Pericles"/>
+                <w:sz w:val="16"/>
+                <w:szCs w:val="24"/>
+              </w:rPr>
+            </w:pPr>
+            <w:r>
+              <w:rPr>
+                <w:rFonts w:ascii="Pericles" w:hAnsi="Pericles"/>
+                <w:sz w:val="16"/>
+                <w:szCs w:val="24"/>
+              </w:rPr>
+              <w:t>Self</w:t>
+            </w:r>
+          </w:p>
+        </w:tc>
+        <w:tc>
+          <w:tcPr>
+            <w:tcW w:w="0" w:type="auto"/>
+          </w:tcPr>
+          <w:p>
+            <w:pPr>
+              <w:rPr>
+                <w:rFonts w:ascii="Pericles" w:hAnsi="Pericles"/>
+                <w:sz w:val="16"/>
+                <w:szCs w:val="24"/>
+              </w:rPr>
+            </w:pPr>
+            <w:r>
+              <w:rPr>
+                <w:rFonts w:ascii="Pericles" w:hAnsi="Pericles"/>
+                <w:sz w:val="16"/>
+                <w:szCs w:val="24"/>
+              </w:rPr>
+              <w:t>2” Radius</w:t>
+            </w:r>
+          </w:p>
+        </w:tc>
+        <w:tc>
+          <w:tcPr>
+            <w:tcW w:w="0" w:type="auto"/>
+          </w:tcPr>
+          <w:p>
+            <w:pPr>
+              <w:rPr>
+                <w:rFonts w:ascii="Pericles" w:hAnsi="Pericles"/>
+                <w:sz w:val="16"/>
+                <w:szCs w:val="24"/>
+              </w:rPr>
+            </w:pPr>
+            <w:r>
+              <w:rPr>
+                <w:rFonts w:ascii="Pericles" w:hAnsi="Pericles"/>
+                <w:sz w:val="16"/>
+                <w:szCs w:val="24"/>
+              </w:rPr>
+              <w:t>Inst</w:t>
+            </w:r>
+          </w:p>
+        </w:tc>
+        <w:tc>
+          <w:tcPr>
+            <w:tcW w:w="5181" w:type="dxa"/>
+          </w:tcPr>
+          <w:p>
+            <w:pPr>
+              <w:pStyle w:val="ListParagraph"/>
+              <w:numPr>
+                <w:ilvl w:val="0"/>
+                <w:numId w:val="4"/>
+              </w:numPr>
+              <w:rPr>
+                <w:rFonts w:ascii="Pericles" w:hAnsi="Pericles"/>
+                <w:sz w:val="16"/>
+                <w:szCs w:val="16"/>
+              </w:rPr>
+            </w:pPr>
+            <w:r>
+              <w:rPr>
+                <w:rFonts w:ascii="Pericles" w:hAnsi="Pericles"/>
+                <w:sz w:val="16"/>
+                <w:szCs w:val="16"/>
+              </w:rPr>
+              <w:t>All normal fires are extinguished</w:t>
+            </w:r>
+          </w:p>
+          <w:p>
+            <w:pPr>
+              <w:pStyle w:val="ListParagraph"/>
+              <w:numPr>
+                <w:ilvl w:val="0"/>
+                <w:numId w:val="4"/>
+              </w:numPr>
+              <w:rPr>
+                <w:rFonts w:ascii="Pericles" w:hAnsi="Pericles"/>
+                <w:sz w:val="16"/>
+                <w:szCs w:val="16"/>
+              </w:rPr>
+            </w:pPr>
+            <w:r>
+              <w:rPr>
+                <w:rFonts w:ascii="Pericles" w:hAnsi="Pericles"/>
+                <w:sz w:val="16"/>
+                <w:szCs w:val="16"/>
+              </w:rPr>
+              <w:t>All Ignite effects are removed</w:t>
+            </w:r>
+          </w:p>
+          <w:p>
+            <w:pPr>
+              <w:pStyle w:val="ListParagraph"/>
+              <w:numPr>
+                <w:ilvl w:val="0"/>
+                <w:numId w:val="4"/>
+              </w:numPr>
+              <w:rPr>
+                <w:rFonts w:ascii="Pericles" w:hAnsi="Pericles"/>
+                <w:sz w:val="16"/>
+                <w:szCs w:val="16"/>
+              </w:rPr>
+            </w:pPr>
+            <w:r>
+              <w:rPr>
+                <w:rFonts w:ascii="Pericles" w:hAnsi="Pericles"/>
+                <w:sz w:val="16"/>
+                <w:szCs w:val="16"/>
+              </w:rPr>
+              <w:t>Mage may “hold” this spell and make a Reflex save if any fire spell is cast into Douse’s area of effect</w:t>
+            </w:r>
+          </w:p>
+          <w:p>
+            <w:pPr>
+              <w:pStyle w:val="ListParagraph"/>
+              <w:numPr>
+                <w:ilvl w:val="0"/>
+                <w:numId w:val="4"/>
+              </w:numPr>
+              <w:rPr>
+                <w:rFonts w:ascii="Pericles" w:hAnsi="Pericles"/>
+                <w:sz w:val="16"/>
+                <w:szCs w:val="16"/>
+              </w:rPr>
+            </w:pPr>
+            <w:r>
+              <w:rPr>
+                <w:rFonts w:ascii="Pericles" w:hAnsi="Pericles"/>
+                <w:sz w:val="16"/>
+                <w:szCs w:val="16"/>
+              </w:rPr>
+              <w:t>If the save is successful, then all targets of the spell are considered to have made their save, the spell does -1 damage/die, and has no chance to ignite</w:t>
+            </w:r>
+            <w:bookmarkStart w:id="0" w:name="_GoBack"/>
+            <w:bookmarkEnd w:id="0"/>
+          </w:p>
+        </w:tc>
+      </w:tr>
+      <w:tr>
+        <w:tc>
+          <w:tcPr>
+            <w:tcW w:w="0" w:type="auto"/>
+          </w:tcPr>
+          <w:p>
+            <w:pPr>
+              <w:rPr>
+                <w:rFonts w:ascii="Pericles" w:hAnsi="Pericles"/>
+                <w:sz w:val="16"/>
+                <w:szCs w:val="24"/>
+              </w:rPr>
+            </w:pPr>
+            <w:r>
+              <w:rPr>
+                <w:rFonts w:ascii="Pericles" w:hAnsi="Pericles"/>
+                <w:sz w:val="16"/>
+                <w:szCs w:val="24"/>
+              </w:rPr>
+              <w:t>Fire Bolt II</w:t>
+            </w:r>
+          </w:p>
+        </w:tc>
+        <w:tc>
+          <w:tcPr>
+            <w:tcW w:w="0" w:type="auto"/>
+          </w:tcPr>
+          <w:p>
+            <w:pPr>
+              <w:rPr>
+                <w:rFonts w:ascii="Pericles" w:hAnsi="Pericles"/>
+                <w:sz w:val="16"/>
+                <w:szCs w:val="24"/>
+              </w:rPr>
+            </w:pPr>
+            <w:r>
+              <w:rPr>
+                <w:rFonts w:ascii="Pericles" w:hAnsi="Pericles"/>
+                <w:sz w:val="16"/>
+                <w:szCs w:val="24"/>
+              </w:rPr>
+              <w:t>Purple</w:t>
+            </w:r>
+          </w:p>
+        </w:tc>
+        <w:tc>
+          <w:tcPr>
+            <w:tcW w:w="0" w:type="auto"/>
+          </w:tcPr>
+          <w:p>
+            <w:pPr>
+              <w:rPr>
+                <w:rFonts w:ascii="Pericles" w:hAnsi="Pericles"/>
+                <w:sz w:val="16"/>
+                <w:szCs w:val="24"/>
+              </w:rPr>
+            </w:pPr>
+            <w:r>
+              <w:rPr>
+                <w:rFonts w:ascii="Pericles" w:hAnsi="Pericles"/>
+                <w:sz w:val="16"/>
+                <w:szCs w:val="24"/>
+              </w:rPr>
+              <w:t>5/</w:t>
+            </w:r>
+          </w:p>
+        </w:tc>
+        <w:tc>
+          <w:tcPr>
+            <w:tcW w:w="0" w:type="auto"/>
+          </w:tcPr>
+          <w:p>
+            <w:pPr>
+              <w:rPr>
+                <w:rFonts w:ascii="Pericles" w:hAnsi="Pericles"/>
+                <w:sz w:val="16"/>
+                <w:szCs w:val="24"/>
+              </w:rPr>
+            </w:pPr>
+            <w:r>
+              <w:rPr>
+                <w:rFonts w:ascii="Pericles" w:hAnsi="Pericles"/>
+                <w:sz w:val="16"/>
+                <w:szCs w:val="24"/>
+              </w:rPr>
+              <w:t>1 Target</w:t>
+            </w:r>
+          </w:p>
+        </w:tc>
+        <w:tc>
+          <w:tcPr>
+            <w:tcW w:w="0" w:type="auto"/>
+          </w:tcPr>
+          <w:p>
+            <w:pPr>
+              <w:rPr>
+                <w:rFonts w:ascii="Pericles" w:hAnsi="Pericles"/>
+                <w:sz w:val="16"/>
+                <w:szCs w:val="24"/>
+              </w:rPr>
+            </w:pPr>
+            <w:r>
+              <w:rPr>
+                <w:rFonts w:ascii="Pericles" w:hAnsi="Pericles"/>
+                <w:sz w:val="16"/>
+                <w:szCs w:val="24"/>
+              </w:rPr>
+              <w:t>Inst</w:t>
+            </w:r>
+          </w:p>
+        </w:tc>
+        <w:tc>
+          <w:tcPr>
+            <w:tcW w:w="5181" w:type="dxa"/>
+          </w:tcPr>
+          <w:p>
+            <w:pPr>
+              <w:pStyle w:val="ListParagraph"/>
+              <w:numPr>
+                <w:ilvl w:val="0"/>
+                <w:numId w:val="4"/>
+              </w:numPr>
+              <w:rPr>
+                <w:rFonts w:ascii="Pericles" w:hAnsi="Pericles"/>
+                <w:sz w:val="16"/>
+                <w:szCs w:val="24"/>
+              </w:rPr>
+            </w:pPr>
+            <w:r>
+              <w:rPr>
+                <w:rFonts w:ascii="Pericles" w:hAnsi="Pericles"/>
+                <w:sz w:val="16"/>
+                <w:szCs w:val="16"/>
+              </w:rPr>
+              <w:t>2d8 fire damage</w:t>
+            </w:r>
+          </w:p>
+          <w:p>
+            <w:pPr>
+              <w:pStyle w:val="ListParagraph"/>
+              <w:numPr>
+                <w:ilvl w:val="0"/>
+                <w:numId w:val="4"/>
+              </w:numPr>
+              <w:rPr>
+                <w:rFonts w:ascii="Pericles" w:hAnsi="Pericles"/>
+                <w:sz w:val="16"/>
+                <w:szCs w:val="24"/>
+              </w:rPr>
+            </w:pPr>
+            <w:r>
+              <w:rPr>
+                <w:rFonts w:ascii="Pericles" w:hAnsi="Pericles"/>
+                <w:sz w:val="16"/>
+                <w:szCs w:val="16"/>
+              </w:rPr>
+              <w:t>Ignite (3)</w:t>
+            </w:r>
+          </w:p>
+        </w:tc>
+      </w:tr>
+      <w:tr>
+        <w:tc>
+          <w:tcPr>
+            <w:tcW w:w="0" w:type="auto"/>
+          </w:tcPr>
+          <w:p>
+            <w:pPr>
+              <w:rPr>
+                <w:rFonts w:ascii="Pericles" w:hAnsi="Pericles"/>
+                <w:sz w:val="16"/>
+                <w:szCs w:val="24"/>
+              </w:rPr>
+            </w:pPr>
+            <w:r>
+              <w:rPr>
+                <w:rFonts w:ascii="Pericles" w:hAnsi="Pericles"/>
+                <w:sz w:val="16"/>
+                <w:szCs w:val="24"/>
+              </w:rPr>
+              <w:t>Shocking Grasp II</w:t>
+            </w:r>
+          </w:p>
+        </w:tc>
+        <w:tc>
+          <w:tcPr>
+            <w:tcW w:w="0" w:type="auto"/>
+          </w:tcPr>
+          <w:p>
+            <w:pPr>
+              <w:rPr>
+                <w:rFonts w:ascii="Pericles" w:hAnsi="Pericles"/>
+                <w:sz w:val="16"/>
+                <w:szCs w:val="24"/>
+              </w:rPr>
+            </w:pPr>
+            <w:r>
+              <w:rPr>
+                <w:rFonts w:ascii="Pericles" w:hAnsi="Pericles"/>
+                <w:sz w:val="16"/>
+                <w:szCs w:val="24"/>
+              </w:rPr>
+              <w:t>Purple</w:t>
+            </w:r>
+          </w:p>
+        </w:tc>
+        <w:tc>
+          <w:tcPr>
+            <w:tcW w:w="0" w:type="auto"/>
+          </w:tcPr>
+          <w:p>
+            <w:pPr>
+              <w:rPr>
+                <w:rFonts w:ascii="Pericles" w:hAnsi="Pericles"/>
+                <w:sz w:val="16"/>
+                <w:szCs w:val="24"/>
+              </w:rPr>
+            </w:pPr>
+            <w:r>
+              <w:rPr>
+                <w:rFonts w:ascii="Pericles" w:hAnsi="Pericles"/>
+                <w:sz w:val="16"/>
+                <w:szCs w:val="24"/>
+              </w:rPr>
+              <w:t>Touch</w:t>
+            </w:r>
+          </w:p>
+        </w:tc>
+        <w:tc>
+          <w:tcPr>
+            <w:tcW w:w="0" w:type="auto"/>
+          </w:tcPr>
+          <w:p>
+            <w:pPr>
+              <w:rPr>
+                <w:rFonts w:ascii="Pericles" w:hAnsi="Pericles"/>
+                <w:sz w:val="16"/>
+                <w:szCs w:val="24"/>
+              </w:rPr>
+            </w:pPr>
+            <w:r>
+              <w:rPr>
+                <w:rFonts w:ascii="Pericles" w:hAnsi="Pericles"/>
+                <w:sz w:val="16"/>
+                <w:szCs w:val="24"/>
+              </w:rPr>
+              <w:t>1 Target</w:t>
+            </w:r>
+          </w:p>
+        </w:tc>
+        <w:tc>
+          <w:tcPr>
+            <w:tcW w:w="0" w:type="auto"/>
+          </w:tcPr>
+          <w:p>
+            <w:pPr>
+              <w:rPr>
+                <w:rFonts w:ascii="Pericles" w:hAnsi="Pericles"/>
+                <w:sz w:val="16"/>
+                <w:szCs w:val="24"/>
+              </w:rPr>
+            </w:pPr>
+            <w:r>
+              <w:rPr>
+                <w:rFonts w:ascii="Pericles" w:hAnsi="Pericles"/>
+                <w:sz w:val="16"/>
+                <w:szCs w:val="24"/>
+              </w:rPr>
+              <w:t>3R</w:t>
+            </w:r>
+          </w:p>
+        </w:tc>
+        <w:tc>
+          <w:tcPr>
+            <w:tcW w:w="5181" w:type="dxa"/>
+          </w:tcPr>
+          <w:p>
+            <w:pPr>
+              <w:pStyle w:val="ListParagraph"/>
+              <w:numPr>
+                <w:ilvl w:val="0"/>
+                <w:numId w:val="4"/>
+              </w:numPr>
+              <w:rPr>
+                <w:rFonts w:ascii="Pericles" w:hAnsi="Pericles"/>
+                <w:sz w:val="16"/>
+                <w:szCs w:val="16"/>
+              </w:rPr>
+            </w:pPr>
+            <w:r>
+              <w:rPr>
+                <w:rFonts w:ascii="Pericles" w:hAnsi="Pericles"/>
+                <w:sz w:val="16"/>
+                <w:szCs w:val="16"/>
+              </w:rPr>
+              <w:t>Your touch does 2d8 lightning damage</w:t>
+            </w:r>
+          </w:p>
+          <w:p>
+            <w:pPr>
+              <w:pStyle w:val="ListParagraph"/>
+              <w:numPr>
+                <w:ilvl w:val="0"/>
+                <w:numId w:val="4"/>
+              </w:numPr>
+              <w:rPr>
+                <w:rFonts w:ascii="Pericles" w:hAnsi="Pericles"/>
+                <w:sz w:val="16"/>
+                <w:szCs w:val="16"/>
+              </w:rPr>
+            </w:pPr>
+            <w:r>
+              <w:rPr>
+                <w:rFonts w:ascii="Pericles" w:hAnsi="Pericles"/>
+                <w:sz w:val="16"/>
+                <w:szCs w:val="16"/>
+              </w:rPr>
+              <w:t>Pierce (2)</w:t>
+            </w:r>
+          </w:p>
+          <w:p>
+            <w:pPr>
+              <w:pStyle w:val="ListParagraph"/>
+              <w:numPr>
+                <w:ilvl w:val="0"/>
+                <w:numId w:val="4"/>
+              </w:numPr>
+              <w:rPr>
+                <w:rFonts w:ascii="Pericles" w:hAnsi="Pericles"/>
+                <w:sz w:val="16"/>
+                <w:szCs w:val="16"/>
+              </w:rPr>
+            </w:pPr>
+            <w:r>
+              <w:rPr>
+                <w:rFonts w:ascii="Pericles" w:hAnsi="Pericles"/>
+                <w:sz w:val="16"/>
+                <w:szCs w:val="16"/>
+              </w:rPr>
+              <w:t>Pierce (5) vs. metal armors</w:t>
+            </w:r>
+          </w:p>
+          <w:p>
+            <w:pPr>
+              <w:pStyle w:val="ListParagraph"/>
+              <w:numPr>
+                <w:ilvl w:val="0"/>
+                <w:numId w:val="4"/>
+              </w:numPr>
+              <w:rPr>
+                <w:rFonts w:ascii="Pericles" w:hAnsi="Pericles"/>
+                <w:sz w:val="16"/>
+                <w:szCs w:val="16"/>
+              </w:rPr>
+            </w:pPr>
+            <w:r>
+              <w:rPr>
+                <w:rFonts w:ascii="Pericles" w:hAnsi="Pericles"/>
+                <w:sz w:val="16"/>
+                <w:szCs w:val="16"/>
+              </w:rPr>
+              <w:t>Daze (4) / Stun (1)</w:t>
+            </w:r>
+          </w:p>
+        </w:tc>
+      </w:tr>
+      <w:tr>
+        <w:tc>
+          <w:tcPr>
+            <w:tcW w:w="0" w:type="auto"/>
+          </w:tcPr>
+          <w:p>
+            <w:pPr>
+              <w:rPr>
+                <w:rFonts w:ascii="Pericles" w:hAnsi="Pericles"/>
+                <w:sz w:val="16"/>
+                <w:szCs w:val="24"/>
+              </w:rPr>
+            </w:pPr>
+            <w:r>
+              <w:rPr>
+                <w:rFonts w:ascii="Pericles" w:hAnsi="Pericles"/>
+                <w:sz w:val="16"/>
+                <w:szCs w:val="24"/>
+              </w:rPr>
+              <w:t>Spark Bolt II</w:t>
+            </w:r>
+          </w:p>
+        </w:tc>
+        <w:tc>
+          <w:tcPr>
+            <w:tcW w:w="0" w:type="auto"/>
+          </w:tcPr>
+          <w:p>
+            <w:pPr>
+              <w:rPr>
+                <w:rFonts w:ascii="Pericles" w:hAnsi="Pericles"/>
+                <w:sz w:val="16"/>
+                <w:szCs w:val="24"/>
+              </w:rPr>
+            </w:pPr>
+            <w:r>
+              <w:rPr>
+                <w:rFonts w:ascii="Pericles" w:hAnsi="Pericles"/>
+                <w:sz w:val="16"/>
+                <w:szCs w:val="24"/>
+              </w:rPr>
+              <w:t>Purple</w:t>
+            </w:r>
+          </w:p>
+        </w:tc>
+        <w:tc>
+          <w:tcPr>
+            <w:tcW w:w="0" w:type="auto"/>
+          </w:tcPr>
+          <w:p>
+            <w:pPr>
+              <w:rPr>
+                <w:rFonts w:ascii="Pericles" w:hAnsi="Pericles"/>
+                <w:sz w:val="16"/>
+                <w:szCs w:val="24"/>
+              </w:rPr>
+            </w:pPr>
+            <w:r>
+              <w:rPr>
+                <w:rFonts w:ascii="Pericles" w:hAnsi="Pericles"/>
+                <w:sz w:val="16"/>
+                <w:szCs w:val="24"/>
+              </w:rPr>
+              <w:t>3/</w:t>
+            </w:r>
+          </w:p>
+        </w:tc>
+        <w:tc>
+          <w:tcPr>
+            <w:tcW w:w="0" w:type="auto"/>
+          </w:tcPr>
+          <w:p>
+            <w:pPr>
+              <w:rPr>
+                <w:rFonts w:ascii="Pericles" w:hAnsi="Pericles"/>
+                <w:sz w:val="16"/>
+                <w:szCs w:val="24"/>
+              </w:rPr>
+            </w:pPr>
+            <w:r>
+              <w:rPr>
+                <w:rFonts w:ascii="Pericles" w:hAnsi="Pericles"/>
+                <w:sz w:val="16"/>
+                <w:szCs w:val="24"/>
+              </w:rPr>
+              <w:t>1-3 Targets</w:t>
+            </w:r>
+          </w:p>
+        </w:tc>
+        <w:tc>
+          <w:tcPr>
+            <w:tcW w:w="0" w:type="auto"/>
+          </w:tcPr>
+          <w:p>
+            <w:pPr>
+              <w:rPr>
+                <w:rFonts w:ascii="Pericles" w:hAnsi="Pericles"/>
+                <w:sz w:val="16"/>
+                <w:szCs w:val="24"/>
+              </w:rPr>
+            </w:pPr>
+            <w:r>
+              <w:rPr>
+                <w:rFonts w:ascii="Pericles" w:hAnsi="Pericles"/>
+                <w:sz w:val="16"/>
+                <w:szCs w:val="24"/>
+              </w:rPr>
+              <w:t>Inst</w:t>
+            </w:r>
+          </w:p>
+        </w:tc>
+        <w:tc>
+          <w:tcPr>
+            <w:tcW w:w="5181" w:type="dxa"/>
+          </w:tcPr>
+          <w:p>
+            <w:pPr>
+              <w:pStyle w:val="ListParagraph"/>
+              <w:numPr>
+                <w:ilvl w:val="0"/>
+                <w:numId w:val="4"/>
+              </w:numPr>
+              <w:rPr>
+                <w:rFonts w:ascii="Pericles" w:hAnsi="Pericles"/>
+                <w:sz w:val="16"/>
+                <w:szCs w:val="16"/>
+              </w:rPr>
+            </w:pPr>
+            <w:r>
+              <w:rPr>
+                <w:rFonts w:ascii="Pericles" w:hAnsi="Pericles"/>
+                <w:sz w:val="16"/>
+                <w:szCs w:val="16"/>
+              </w:rPr>
+              <w:t>2d6 Lightning damage</w:t>
+            </w:r>
+          </w:p>
+          <w:p>
+            <w:pPr>
+              <w:pStyle w:val="ListParagraph"/>
+              <w:numPr>
+                <w:ilvl w:val="0"/>
+                <w:numId w:val="4"/>
+              </w:numPr>
+              <w:rPr>
+                <w:rFonts w:ascii="Pericles" w:hAnsi="Pericles"/>
+                <w:sz w:val="16"/>
+                <w:szCs w:val="16"/>
+              </w:rPr>
+            </w:pPr>
+            <w:r>
+              <w:rPr>
+                <w:rFonts w:ascii="Pericles" w:hAnsi="Pericles"/>
+                <w:sz w:val="16"/>
+                <w:szCs w:val="16"/>
+              </w:rPr>
+              <w:t>Can attack 3 separate targets if each is no more than 2 hexes from a previous target</w:t>
+            </w:r>
+          </w:p>
+          <w:p>
+            <w:pPr>
+              <w:pStyle w:val="ListParagraph"/>
+              <w:numPr>
+                <w:ilvl w:val="0"/>
+                <w:numId w:val="4"/>
+              </w:numPr>
+              <w:rPr>
+                <w:rFonts w:ascii="Pericles" w:hAnsi="Pericles"/>
+                <w:sz w:val="16"/>
+                <w:szCs w:val="16"/>
+              </w:rPr>
+            </w:pPr>
+            <w:r>
+              <w:rPr>
+                <w:rFonts w:ascii="Pericles" w:hAnsi="Pericles"/>
+                <w:sz w:val="16"/>
+                <w:szCs w:val="16"/>
+              </w:rPr>
+              <w:t>Pierce (2) / Pierce (5) vs. metal armor</w:t>
+            </w:r>
+          </w:p>
+          <w:p>
+            <w:pPr>
+              <w:pStyle w:val="ListParagraph"/>
+              <w:numPr>
+                <w:ilvl w:val="0"/>
+                <w:numId w:val="4"/>
+              </w:numPr>
+              <w:rPr>
+                <w:rFonts w:ascii="Pericles" w:hAnsi="Pericles"/>
+                <w:sz w:val="16"/>
+                <w:szCs w:val="16"/>
+              </w:rPr>
+            </w:pPr>
+            <w:r>
+              <w:rPr>
+                <w:rFonts w:ascii="Pericles" w:hAnsi="Pericles"/>
+                <w:sz w:val="16"/>
+                <w:szCs w:val="16"/>
+              </w:rPr>
+              <w:lastRenderedPageBreak/>
+              <w:t>Daze (3) / Stun (1)</w:t>
+            </w:r>
+          </w:p>
+        </w:tc>
+      </w:tr>
+      <w:tr>
+        <w:tc>
+          <w:tcPr>
+            <w:tcW w:w="0" w:type="auto"/>
+          </w:tcPr>
+          <w:p>
+            <w:pPr>
+              <w:rPr>
+                <w:rFonts w:ascii="Pericles" w:hAnsi="Pericles"/>
+                <w:sz w:val="16"/>
+                <w:szCs w:val="24"/>
+              </w:rPr>
+            </w:pPr>
+            <w:r>
+              <w:rPr>
+                <w:rFonts w:ascii="Pericles" w:hAnsi="Pericles"/>
+                <w:sz w:val="16"/>
+                <w:szCs w:val="24"/>
+              </w:rPr>
+              <w:lastRenderedPageBreak/>
+              <w:t>Spark Shield</w:t>
+            </w:r>
+          </w:p>
+        </w:tc>
+        <w:tc>
+          <w:tcPr>
+            <w:tcW w:w="0" w:type="auto"/>
+          </w:tcPr>
+          <w:p>
+            <w:pPr>
+              <w:rPr>
+                <w:rFonts w:ascii="Pericles" w:hAnsi="Pericles"/>
+                <w:sz w:val="16"/>
+                <w:szCs w:val="24"/>
+              </w:rPr>
+            </w:pPr>
+            <w:r>
+              <w:rPr>
+                <w:rFonts w:ascii="Pericles" w:hAnsi="Pericles"/>
+                <w:sz w:val="16"/>
+                <w:szCs w:val="24"/>
+              </w:rPr>
+              <w:t>Purple</w:t>
+            </w:r>
+          </w:p>
+        </w:tc>
+        <w:tc>
+          <w:tcPr>
+            <w:tcW w:w="0" w:type="auto"/>
+          </w:tcPr>
+          <w:p>
+            <w:pPr>
+              <w:rPr>
+                <w:rFonts w:ascii="Pericles" w:hAnsi="Pericles"/>
+                <w:sz w:val="16"/>
+                <w:szCs w:val="24"/>
+              </w:rPr>
+            </w:pPr>
+            <w:r>
+              <w:rPr>
+                <w:rFonts w:ascii="Pericles" w:hAnsi="Pericles"/>
+                <w:sz w:val="16"/>
+                <w:szCs w:val="24"/>
+              </w:rPr>
+              <w:t>Self</w:t>
+            </w:r>
+          </w:p>
+        </w:tc>
+        <w:tc>
+          <w:tcPr>
+            <w:tcW w:w="0" w:type="auto"/>
+          </w:tcPr>
+          <w:p>
+            <w:pPr>
+              <w:rPr>
+                <w:rFonts w:ascii="Pericles" w:hAnsi="Pericles"/>
+                <w:sz w:val="16"/>
+                <w:szCs w:val="24"/>
+              </w:rPr>
+            </w:pPr>
+            <w:r>
+              <w:rPr>
+                <w:rFonts w:ascii="Pericles" w:hAnsi="Pericles"/>
+                <w:sz w:val="16"/>
+                <w:szCs w:val="24"/>
+              </w:rPr>
+              <w:t>Self</w:t>
+            </w:r>
+          </w:p>
+        </w:tc>
+        <w:tc>
+          <w:tcPr>
+            <w:tcW w:w="0" w:type="auto"/>
+          </w:tcPr>
+          <w:p>
+            <w:pPr>
+              <w:rPr>
+                <w:rFonts w:ascii="Pericles" w:hAnsi="Pericles"/>
+                <w:sz w:val="16"/>
+                <w:szCs w:val="24"/>
+              </w:rPr>
+            </w:pPr>
+            <w:r>
+              <w:rPr>
+                <w:rFonts w:ascii="Pericles" w:hAnsi="Pericles"/>
+                <w:sz w:val="16"/>
+                <w:szCs w:val="24"/>
+              </w:rPr>
+              <w:t>6R</w:t>
+            </w:r>
+          </w:p>
+        </w:tc>
+        <w:tc>
+          <w:tcPr>
+            <w:tcW w:w="5181" w:type="dxa"/>
+          </w:tcPr>
+          <w:p>
+            <w:pPr>
+              <w:pStyle w:val="ListParagraph"/>
+              <w:numPr>
+                <w:ilvl w:val="0"/>
+                <w:numId w:val="4"/>
+              </w:numPr>
+              <w:rPr>
+                <w:rFonts w:ascii="Pericles" w:hAnsi="Pericles"/>
+                <w:sz w:val="16"/>
+                <w:szCs w:val="16"/>
+              </w:rPr>
+            </w:pPr>
+            <w:r>
+              <w:rPr>
+                <w:rFonts w:ascii="Pericles" w:hAnsi="Pericles"/>
+                <w:sz w:val="16"/>
+                <w:szCs w:val="16"/>
+              </w:rPr>
+              <w:t>You get a free block</w:t>
+            </w:r>
+          </w:p>
+          <w:p>
+            <w:pPr>
+              <w:pStyle w:val="ListParagraph"/>
+              <w:numPr>
+                <w:ilvl w:val="0"/>
+                <w:numId w:val="4"/>
+              </w:numPr>
+              <w:rPr>
+                <w:rFonts w:ascii="Pericles" w:hAnsi="Pericles"/>
+                <w:sz w:val="16"/>
+                <w:szCs w:val="16"/>
+              </w:rPr>
+            </w:pPr>
+            <w:r>
+              <w:rPr>
+                <w:rFonts w:ascii="Pericles" w:hAnsi="Pericles"/>
+                <w:sz w:val="16"/>
+                <w:szCs w:val="16"/>
+              </w:rPr>
+              <w:t>Anyone who attacks you in melee and misses takes Stun (3)</w:t>
+            </w:r>
+          </w:p>
+        </w:tc>
+      </w:tr>
+      <w:tr>
+        <w:tc>
+          <w:tcPr>
+            <w:tcW w:w="0" w:type="auto"/>
+          </w:tcPr>
+          <w:p>
+            <w:pPr>
+              <w:rPr>
+                <w:rFonts w:ascii="Pericles" w:hAnsi="Pericles"/>
+                <w:sz w:val="16"/>
+                <w:szCs w:val="24"/>
+              </w:rPr>
+            </w:pPr>
+            <w:r>
+              <w:rPr>
+                <w:rFonts w:ascii="Pericles" w:hAnsi="Pericles"/>
+                <w:sz w:val="16"/>
+                <w:szCs w:val="24"/>
+              </w:rPr>
+              <w:t>Wind Servant</w:t>
+            </w:r>
+          </w:p>
+        </w:tc>
+        <w:tc>
+          <w:tcPr>
+            <w:tcW w:w="0" w:type="auto"/>
+          </w:tcPr>
+          <w:p>
+            <w:pPr>
+              <w:rPr>
+                <w:rFonts w:ascii="Pericles" w:hAnsi="Pericles"/>
+                <w:sz w:val="16"/>
+                <w:szCs w:val="24"/>
+              </w:rPr>
+            </w:pPr>
+            <w:r>
+              <w:rPr>
+                <w:rFonts w:ascii="Pericles" w:hAnsi="Pericles"/>
+                <w:sz w:val="16"/>
+                <w:szCs w:val="24"/>
+              </w:rPr>
+              <w:t>Purple</w:t>
+            </w:r>
+          </w:p>
+        </w:tc>
+        <w:tc>
+          <w:tcPr>
+            <w:tcW w:w="0" w:type="auto"/>
+          </w:tcPr>
+          <w:p>
+            <w:pPr>
+              <w:rPr>
+                <w:rFonts w:ascii="Pericles" w:hAnsi="Pericles"/>
+                <w:sz w:val="16"/>
+                <w:szCs w:val="24"/>
+              </w:rPr>
+            </w:pPr>
+            <w:r>
+              <w:rPr>
+                <w:rFonts w:ascii="Pericles" w:hAnsi="Pericles"/>
+                <w:sz w:val="16"/>
+                <w:szCs w:val="24"/>
+              </w:rPr>
+              <w:t>20”</w:t>
+            </w:r>
+          </w:p>
+        </w:tc>
+        <w:tc>
+          <w:tcPr>
+            <w:tcW w:w="0" w:type="auto"/>
+          </w:tcPr>
+          <w:p>
+            <w:pPr>
+              <w:rPr>
+                <w:rFonts w:ascii="Pericles" w:hAnsi="Pericles"/>
+                <w:sz w:val="16"/>
+                <w:szCs w:val="24"/>
+              </w:rPr>
+            </w:pPr>
+            <w:r>
+              <w:rPr>
+                <w:rFonts w:ascii="Pericles" w:hAnsi="Pericles"/>
+                <w:sz w:val="16"/>
+                <w:szCs w:val="24"/>
+              </w:rPr>
+              <w:t>1 Servant</w:t>
+            </w:r>
+          </w:p>
+        </w:tc>
+        <w:tc>
+          <w:tcPr>
+            <w:tcW w:w="0" w:type="auto"/>
+          </w:tcPr>
+          <w:p>
+            <w:pPr>
+              <w:rPr>
+                <w:rFonts w:ascii="Pericles" w:hAnsi="Pericles"/>
+                <w:sz w:val="16"/>
+                <w:szCs w:val="24"/>
+              </w:rPr>
+            </w:pPr>
+            <w:r>
+              <w:rPr>
+                <w:rFonts w:ascii="Pericles" w:hAnsi="Pericles"/>
+                <w:sz w:val="16"/>
+                <w:szCs w:val="24"/>
+              </w:rPr>
+              <w:t>1H</w:t>
+            </w:r>
+          </w:p>
+        </w:tc>
+        <w:tc>
+          <w:tcPr>
+            <w:tcW w:w="5181" w:type="dxa"/>
+          </w:tcPr>
+          <w:p>
+            <w:pPr>
+              <w:pStyle w:val="ListParagraph"/>
+              <w:numPr>
+                <w:ilvl w:val="0"/>
+                <w:numId w:val="4"/>
+              </w:numPr>
+              <w:rPr>
+                <w:rFonts w:ascii="Pericles" w:hAnsi="Pericles"/>
+                <w:sz w:val="16"/>
+                <w:szCs w:val="16"/>
+              </w:rPr>
+            </w:pPr>
+            <w:r>
+              <w:rPr>
+                <w:rFonts w:ascii="Pericles" w:hAnsi="Pericles"/>
+                <w:sz w:val="16"/>
+                <w:szCs w:val="16"/>
+              </w:rPr>
+              <w:t>A small, weak wind elemental appears to do your bidding</w:t>
+            </w:r>
+          </w:p>
+          <w:p>
+            <w:pPr>
+              <w:pStyle w:val="ListParagraph"/>
+              <w:numPr>
+                <w:ilvl w:val="0"/>
+                <w:numId w:val="4"/>
+              </w:numPr>
+              <w:rPr>
+                <w:rFonts w:ascii="Pericles" w:hAnsi="Pericles"/>
+                <w:sz w:val="16"/>
+                <w:szCs w:val="16"/>
+              </w:rPr>
+            </w:pPr>
+            <w:r>
+              <w:rPr>
+                <w:rFonts w:ascii="Pericles" w:hAnsi="Pericles"/>
+                <w:sz w:val="16"/>
+                <w:szCs w:val="16"/>
+              </w:rPr>
+              <w:t>He can perform simple tasks</w:t>
+            </w:r>
+          </w:p>
+          <w:p>
+            <w:pPr>
+              <w:pStyle w:val="ListParagraph"/>
+              <w:numPr>
+                <w:ilvl w:val="0"/>
+                <w:numId w:val="4"/>
+              </w:numPr>
+              <w:rPr>
+                <w:rFonts w:ascii="Pericles" w:hAnsi="Pericles"/>
+                <w:sz w:val="16"/>
+                <w:szCs w:val="16"/>
+              </w:rPr>
+            </w:pPr>
+            <w:r>
+              <w:rPr>
+                <w:rFonts w:ascii="Pericles" w:hAnsi="Pericles"/>
+                <w:sz w:val="16"/>
+                <w:szCs w:val="16"/>
+              </w:rPr>
+              <w:t>He cannot speak, stealth, or engage in combat</w:t>
+            </w:r>
+          </w:p>
+          <w:p>
+            <w:pPr>
+              <w:pStyle w:val="ListParagraph"/>
+              <w:numPr>
+                <w:ilvl w:val="0"/>
+                <w:numId w:val="4"/>
+              </w:numPr>
+              <w:rPr>
+                <w:rFonts w:ascii="Pericles" w:hAnsi="Pericles"/>
+                <w:sz w:val="16"/>
+                <w:szCs w:val="16"/>
+              </w:rPr>
+            </w:pPr>
+            <w:r>
+              <w:rPr>
+                <w:rFonts w:ascii="Pericles" w:hAnsi="Pericles"/>
+                <w:sz w:val="16"/>
+                <w:szCs w:val="16"/>
+              </w:rPr>
+              <w:t>He can carry up to 6 heavy items</w:t>
+            </w:r>
+          </w:p>
+        </w:tc>
+      </w:tr>
+      <w:tr>
+        <w:tc>
+          <w:tcPr>
+            <w:tcW w:w="0" w:type="auto"/>
+          </w:tcPr>
+          <w:p>
+            <w:pPr>
+              <w:rPr>
+                <w:rFonts w:ascii="Pericles" w:hAnsi="Pericles"/>
+                <w:sz w:val="16"/>
+                <w:szCs w:val="24"/>
+              </w:rPr>
+            </w:pPr>
+            <w:r>
+              <w:rPr>
+                <w:rFonts w:ascii="Pericles" w:hAnsi="Pericles"/>
+                <w:sz w:val="16"/>
+                <w:szCs w:val="24"/>
+              </w:rPr>
+              <w:t>Wind Wall</w:t>
+            </w:r>
+          </w:p>
+        </w:tc>
+        <w:tc>
+          <w:tcPr>
+            <w:tcW w:w="0" w:type="auto"/>
+          </w:tcPr>
+          <w:p>
+            <w:pPr>
+              <w:rPr>
+                <w:rFonts w:ascii="Pericles" w:hAnsi="Pericles"/>
+                <w:sz w:val="16"/>
+                <w:szCs w:val="24"/>
+              </w:rPr>
+            </w:pPr>
+            <w:r>
+              <w:rPr>
+                <w:rFonts w:ascii="Pericles" w:hAnsi="Pericles"/>
+                <w:sz w:val="16"/>
+                <w:szCs w:val="24"/>
+              </w:rPr>
+              <w:t>Purple</w:t>
+            </w:r>
+          </w:p>
+        </w:tc>
+        <w:tc>
+          <w:tcPr>
+            <w:tcW w:w="0" w:type="auto"/>
+          </w:tcPr>
+          <w:p>
+            <w:pPr>
+              <w:rPr>
+                <w:rFonts w:ascii="Pericles" w:hAnsi="Pericles"/>
+                <w:sz w:val="16"/>
+                <w:szCs w:val="24"/>
+              </w:rPr>
+            </w:pPr>
+            <w:r>
+              <w:rPr>
+                <w:rFonts w:ascii="Pericles" w:hAnsi="Pericles"/>
+                <w:sz w:val="16"/>
+                <w:szCs w:val="24"/>
+              </w:rPr>
+              <w:t>10”</w:t>
+            </w:r>
+          </w:p>
+        </w:tc>
+        <w:tc>
+          <w:tcPr>
+            <w:tcW w:w="0" w:type="auto"/>
+          </w:tcPr>
+          <w:p>
+            <w:pPr>
+              <w:rPr>
+                <w:rFonts w:ascii="Pericles" w:hAnsi="Pericles"/>
+                <w:sz w:val="16"/>
+                <w:szCs w:val="24"/>
+              </w:rPr>
+            </w:pPr>
+            <w:r>
+              <w:rPr>
+                <w:rFonts w:ascii="Pericles" w:hAnsi="Pericles"/>
+                <w:sz w:val="16"/>
+                <w:szCs w:val="24"/>
+              </w:rPr>
+              <w:t>6 hexes</w:t>
+            </w:r>
+          </w:p>
+        </w:tc>
+        <w:tc>
+          <w:tcPr>
+            <w:tcW w:w="0" w:type="auto"/>
+          </w:tcPr>
+          <w:p>
+            <w:pPr>
+              <w:rPr>
+                <w:rFonts w:ascii="Pericles" w:hAnsi="Pericles"/>
+                <w:sz w:val="16"/>
+                <w:szCs w:val="24"/>
+              </w:rPr>
+            </w:pPr>
+            <w:r>
+              <w:rPr>
+                <w:rFonts w:ascii="Pericles" w:hAnsi="Pericles"/>
+                <w:sz w:val="16"/>
+                <w:szCs w:val="24"/>
+              </w:rPr>
+              <w:t>6R</w:t>
+            </w:r>
+          </w:p>
+        </w:tc>
+        <w:tc>
+          <w:tcPr>
+            <w:tcW w:w="5181" w:type="dxa"/>
+          </w:tcPr>
+          <w:p>
+            <w:pPr>
+              <w:pStyle w:val="ListParagraph"/>
+              <w:numPr>
+                <w:ilvl w:val="0"/>
+                <w:numId w:val="4"/>
+              </w:numPr>
+              <w:rPr>
+                <w:rFonts w:ascii="Pericles" w:hAnsi="Pericles"/>
+                <w:sz w:val="16"/>
+                <w:szCs w:val="16"/>
+              </w:rPr>
+            </w:pPr>
+            <w:r>
+              <w:rPr>
+                <w:rFonts w:ascii="Pericles" w:hAnsi="Pericles"/>
+                <w:sz w:val="16"/>
+                <w:szCs w:val="16"/>
+              </w:rPr>
+              <w:t>Can create a wall of wind in any shape</w:t>
+            </w:r>
+          </w:p>
+          <w:p>
+            <w:pPr>
+              <w:pStyle w:val="ListParagraph"/>
+              <w:numPr>
+                <w:ilvl w:val="0"/>
+                <w:numId w:val="4"/>
+              </w:numPr>
+              <w:rPr>
+                <w:rFonts w:ascii="Pericles" w:hAnsi="Pericles"/>
+                <w:sz w:val="16"/>
+                <w:szCs w:val="16"/>
+              </w:rPr>
+            </w:pPr>
+            <w:r>
+              <w:rPr>
+                <w:rFonts w:ascii="Pericles" w:hAnsi="Pericles"/>
+                <w:sz w:val="16"/>
+                <w:szCs w:val="16"/>
+              </w:rPr>
+              <w:t xml:space="preserve">Anyone entering the wall must make a Muscle save or be </w:t>
+            </w:r>
+            <w:r>
+              <w:rPr>
+                <w:rFonts w:ascii="Pericles" w:hAnsi="Pericles"/>
+                <w:i/>
+                <w:sz w:val="16"/>
+                <w:szCs w:val="16"/>
+              </w:rPr>
+              <w:t>Startled</w:t>
+            </w:r>
+          </w:p>
+          <w:p>
+            <w:pPr>
+              <w:pStyle w:val="ListParagraph"/>
+              <w:numPr>
+                <w:ilvl w:val="0"/>
+                <w:numId w:val="4"/>
+              </w:numPr>
+              <w:rPr>
+                <w:rFonts w:ascii="Pericles" w:hAnsi="Pericles"/>
+                <w:sz w:val="16"/>
+                <w:szCs w:val="16"/>
+              </w:rPr>
+            </w:pPr>
+            <w:r>
+              <w:rPr>
+                <w:rFonts w:ascii="Pericles" w:hAnsi="Pericles"/>
+                <w:sz w:val="16"/>
+                <w:szCs w:val="16"/>
+              </w:rPr>
+              <w:t>Any missile fire going through the wall takes a -2 accuracy</w:t>
+            </w:r>
+          </w:p>
+        </w:tc>
+      </w:tr>
+    </w:tbl>
+    <w:p>
+      <w:pPr>
+        <w:rPr>
+          <w:rFonts w:ascii="Pericles" w:hAnsi="Pericles"/>
+          <w:b/>
+          <w:sz w:val="24"/>
+          <w:szCs w:val="24"/>
+        </w:rPr>
+      </w:pPr>
+    </w:p>
     <w:p>
       <w:pPr>
         <w:rPr>
@@ -17121,7 +18663,6 @@
                       <w:sz w:val="16"/>
                       <w:szCs w:val="16"/>
                     </w:rPr>
-                    <w:lastRenderedPageBreak/>
                     <w:t>10</w:t>
                   </w:r>
                 </w:p>
@@ -17295,7 +18836,6 @@
                 <w:sz w:val="16"/>
                 <w:szCs w:val="24"/>
               </w:rPr>
-              <w:lastRenderedPageBreak/>
               <w:t>Brittle Skeleton</w:t>
             </w:r>
           </w:p>
@@ -17819,6 +19359,7 @@
                 <w:sz w:val="16"/>
                 <w:szCs w:val="24"/>
               </w:rPr>
+              <w:lastRenderedPageBreak/>
               <w:t>Dark Cloak</w:t>
             </w:r>
           </w:p>
@@ -19569,7 +21110,6 @@
                 <w:sz w:val="16"/>
                 <w:szCs w:val="16"/>
               </w:rPr>
-              <w:lastRenderedPageBreak/>
               <w:t xml:space="preserve">You lose the hit points when the spell ends unless that would drop you to zero </w:t>
             </w:r>
             <w:r>
@@ -19610,7 +21150,6 @@
                 <w:sz w:val="16"/>
                 <w:szCs w:val="24"/>
               </w:rPr>
-              <w:lastRenderedPageBreak/>
               <w:t>Conjure Item</w:t>
             </w:r>
           </w:p>
@@ -20314,6 +21853,7 @@
                 <w:sz w:val="16"/>
                 <w:szCs w:val="16"/>
               </w:rPr>
+              <w:lastRenderedPageBreak/>
               <w:t>If you are hit, you have 4/12 chance to avoid the damage</w:t>
             </w:r>
           </w:p>
@@ -20338,6 +21878,7 @@
                 <w:sz w:val="16"/>
                 <w:szCs w:val="24"/>
               </w:rPr>
+              <w:lastRenderedPageBreak/>
               <w:t>Rear Guard</w:t>
             </w:r>
           </w:p>
@@ -21825,7 +23366,6 @@
                 <w:sz w:val="16"/>
                 <w:szCs w:val="24"/>
               </w:rPr>
-              <w:lastRenderedPageBreak/>
               <w:t>Luck Charm</w:t>
             </w:r>
           </w:p>
@@ -22392,6 +23932,7 @@
                 <w:sz w:val="16"/>
                 <w:szCs w:val="24"/>
               </w:rPr>
+              <w:lastRenderedPageBreak/>
               <w:t>Gold</w:t>
             </w:r>
           </w:p>
@@ -22414,6 +23955,7 @@
                 <w:sz w:val="16"/>
                 <w:szCs w:val="24"/>
               </w:rPr>
+              <w:lastRenderedPageBreak/>
               <w:t>Self</w:t>
             </w:r>
           </w:p>
@@ -24294,7 +25836,6 @@
                 <w:sz w:val="16"/>
                 <w:szCs w:val="24"/>
               </w:rPr>
-              <w:lastRenderedPageBreak/>
               <w:t>Black</w:t>
             </w:r>
           </w:p>
@@ -24317,7 +25858,6 @@
                 <w:sz w:val="16"/>
                 <w:szCs w:val="24"/>
               </w:rPr>
-              <w:lastRenderedPageBreak/>
               <w:t>Self</w:t>
             </w:r>
           </w:p>
@@ -24411,7 +25951,6 @@
                 <w:sz w:val="16"/>
                 <w:szCs w:val="16"/>
               </w:rPr>
-              <w:lastRenderedPageBreak/>
               <w:t>You gain +2 Charisma</w:t>
             </w:r>
           </w:p>
@@ -24436,7 +25975,6 @@
                 <w:sz w:val="16"/>
                 <w:szCs w:val="24"/>
               </w:rPr>
-              <w:lastRenderedPageBreak/>
               <w:t>Filch</w:t>
             </w:r>
           </w:p>
@@ -26978,7 +28516,6 @@
                 <w:sz w:val="16"/>
                 <w:szCs w:val="16"/>
               </w:rPr>
-              <w:lastRenderedPageBreak/>
               <w:t>Fire Bolt II</w:t>
             </w:r>
           </w:p>
@@ -28251,6 +29788,7 @@
                 <w:sz w:val="16"/>
                 <w:szCs w:val="16"/>
               </w:rPr>
+              <w:lastRenderedPageBreak/>
               <w:t>Penetrating vs. metal armor</w:t>
             </w:r>
           </w:p>
@@ -28297,6 +29835,7 @@
                 <w:sz w:val="16"/>
                 <w:szCs w:val="16"/>
               </w:rPr>
+              <w:lastRenderedPageBreak/>
               <w:t>Spark Shield</w:t>
             </w:r>
           </w:p>
@@ -30311,7 +31850,6 @@
                 <w:sz w:val="16"/>
                 <w:szCs w:val="16"/>
               </w:rPr>
-              <w:lastRenderedPageBreak/>
               <w:t>When the reserved color is invoked, you transform into the absorbed creature again for 10r</w:t>
             </w:r>
           </w:p>
@@ -30336,7 +31874,6 @@
                 <w:sz w:val="16"/>
                 <w:szCs w:val="16"/>
               </w:rPr>
-              <w:lastRenderedPageBreak/>
               <w:t>Broomstick</w:t>
             </w:r>
           </w:p>
@@ -30975,6 +32512,7 @@
                 <w:sz w:val="16"/>
                 <w:szCs w:val="16"/>
               </w:rPr>
+              <w:lastRenderedPageBreak/>
               <w:t>The caster must also roll, but is allowed to roll 3 times and choose what effect he is subjected to</w:t>
             </w:r>
           </w:p>
@@ -32671,7 +34209,6 @@
                 <w:sz w:val="16"/>
                 <w:szCs w:val="16"/>
               </w:rPr>
-              <w:lastRenderedPageBreak/>
               <w:t>Melt into Mist</w:t>
             </w:r>
           </w:p>
@@ -33363,6 +34900,7 @@
           <w:sz w:val="20"/>
           <w:szCs w:val="20"/>
         </w:rPr>
+        <w:lastRenderedPageBreak/>
         <w:t>Type VII Spells</w:t>
       </w:r>
     </w:p>
@@ -35387,7 +36925,6 @@
                 <w:sz w:val="16"/>
                 <w:szCs w:val="16"/>
               </w:rPr>
-              <w:lastRenderedPageBreak/>
               <w:t>Name</w:t>
             </w:r>
           </w:p>
@@ -36256,6 +37793,7 @@
                 <w:szCs w:val="14"/>
                 <w:u w:val="single"/>
               </w:rPr>
+              <w:lastRenderedPageBreak/>
               <w:t>Clumsy</w:t>
             </w:r>
             <w:r>
@@ -36420,6 +37958,7 @@
                 <w:sz w:val="16"/>
                 <w:szCs w:val="16"/>
               </w:rPr>
+              <w:lastRenderedPageBreak/>
               <w:t>Serpent Tongue</w:t>
             </w:r>
           </w:p>

</xml_diff>